<commit_message>
Add documentation from main
</commit_message>
<xml_diff>
--- a/documentatie/Wireframes/wireframes.docx
+++ b/documentatie/Wireframes/wireframes.docx
@@ -5,47 +5,49 @@
     <w:p>
       <w:pPr>
         <w:rPr>
-          <w:lang w:val="en-US"/>
-        </w:rPr>
-      </w:pPr>
-      <w:hyperlink r:id="rId6" w:anchor="R7VnbctowEP0aP9KxLd94hKQpnUmmnSFtp08dFQtbiWy5slygX9%2BVkcE3KKSQdEryQKzVWiuds7vaBQNdJct3AmfxHQ8JM2wzXBro2rBty0EO%2FFOS1VoSoGAtiAQNtdJWMKW%2FiBaaWlrQkOQNRck5kzRrCmc8TclMNmRYCL5oqs05a1rNcEQ6gukMs670Cw1lrE%2Fhmlv5hNAorixbpp5JcKWsBXmMQ76oidBbA10JzuX6KVleEabAq3BZv3ezY3azMUFSecgLq6%2FTefwt%2FOg%2FIOt2%2Bu29cMb3A73KT8wKfWC9WbmqEBC8SEOiFjENNF7EVJJphmdqdgGcgyyWCYORBY96OSIkWe7cp7U5PbgN4QmRYgUq1QsVYNpjhnq42MLvOVoW16D3q%2FewpjzaLL1FBR40MEeAZPeA5DGpTg5H8SL19BmOLMhjNQF2tnMdSAEc2cQtl4I%2FkivOuABJylPQHM8pYy0RZjRKYTgDMAnIxwpqCu460hMJDUNlppeoJpWn4Ao1ubLcLlkbPhtknYsrdABXI5w%2B8iSXl0aW2yRrk5lejCynQ9aHTFICImtPGrJaaBs2urFu7BtnFzU16vqAnvNU1tZyh54fmDX6GJlLrabvJ8tWpmAVmka35ey1pd7IH4mcxadjDPmt8PJ7GOvLhQidiTH3z%2FcF3HOZepSC4jQq3TukAu5myhWaOS%2FU1tsMblD%2FE4PHY7zb9XaHSgN2843bEyhd1L21SBCGJf3ZLCD6mNDmP3IKW93YHrTuv0GLSz6f50R2mNwc4unkBjvDcV9VcLnhaKOgzzOeNSCH%2F0tABq8B2a3OzQOqmXv6EMLq11gWyYVXNMg8X0XzKSfiw%2FcH1WPaJsPfCasIcUMsieGPJxMDjZJENbuKkLs7%2BFjBn%2BGDnnbYjAEiMTShRDQb0%2F1%2BYNdg0I7zD%2FDJQXvOyp42Bj2SNtOyfaq067VYRj0sB31J93iWYVgj%2BphQPaTx%2BMwBh4JGlx6mwUs3HtZr53FcqYOGL1%2FqWP9N82G9dh89oHTbjz2h%2BEzfRQZNNBynm7kctycIbO9sqcvbe9HU0PJ%2BFLxKH4O8zB8j1ctZ2bJEp5qvLqAJwSGklR2X01qY%2FZWFWy6Iqo9olhdlnVQGGqxIlQfiRDkWoKK%2BzM8hZoks1CzsKqM5nZV7MwmjWisHR1BrKCEt8oSroSRJVq5J0xkNaViUzl3oog3sK21Z2VajBEcpVmYY%2FVHgN7XjZ2e4mnXuBoG7Hd1zcN3rgb3LqfsKrWYo1MuuU%2Fn%2BsOX7Pd%2FtOqjP959Qdx1eXaNRnp%2Bgoh7Wzn55FXWrIPP%2FxYraPqT5nRQQ5JEKY1m2wRddV%2FvW%2BepqGG5%2Fqlxf%2BdsffNHb3w%3D%3D" w:history="1">
-        <w:r>
-          <w:rPr>
-            <w:rStyle w:val="Hyperlink"/>
-            <w:lang w:val="en-US"/>
-          </w:rPr>
-          <w:t>Wireframe va</w:t>
-        </w:r>
-        <w:r>
-          <w:rPr>
-            <w:rStyle w:val="Hyperlink"/>
-            <w:lang w:val="en-US"/>
-          </w:rPr>
-          <w:t>n</w:t>
-        </w:r>
-        <w:r>
-          <w:rPr>
-            <w:rStyle w:val="Hyperlink"/>
-            <w:lang w:val="en-US"/>
-          </w:rPr>
-          <w:t xml:space="preserve"> het planner scherm</w:t>
-        </w:r>
-      </w:hyperlink>
-    </w:p>
-    <w:p>
-      <w:pPr>
-        <w:rPr>
-          <w:lang w:val="en-US"/>
-        </w:rPr>
-      </w:pPr>
-      <w:r>
-        <w:rPr>
+          <w:rStyle w:val="Hyperlink"/>
+          <w:lang w:val="en-US"/>
+        </w:rPr>
+      </w:pPr>
+      <w:r>
+        <w:fldChar w:fldCharType="begin"/>
+      </w:r>
+      <w:r>
+        <w:instrText>HYPERLINK "https://viewer.diagrams.net/?tags=%7B%7D&amp;highlight=0000ff&amp;edit=_blank&amp;layers=1&amp;nav=1&amp;title=Untitled%20Diagram.drawio" \l "R7VnbctowEP0aP9KxLd94hKQpnUmmnSFtp08dFQtbiWy5slygX9%2BVkcE3KKSQdEryQKzVWiuds7vaBQNdJct3AmfxHQ8JM2wzXBro2rBty0EO%2FFOS1VoSoGAtiAQNtdJWMKW%2FiBaaWlrQkOQNRck5kzRrCmc8TclMNmRYCL5oqs05a1rNcEQ6gukMs670Cw1lrE%2Fhmlv5hNAorixbpp5JcKWsBXmMQ76oidBbA10JzuX6KVleEabAq3BZv3ezY3azMUFSecgLq6%2FTefwt%2FOg%2FIOt2%2Bu29cMb3A73KT8wKfWC9WbmqEBC8SEOiFjENNF7EVJJphmdqdgGcgyyWCYORBY96OSIkWe7cp7U5PbgN4QmRYgUq1QsVYNpjhnq42MLvOVoW16D3q%2FewpjzaLL1FBR40MEeAZPeA5DGpTg5H8SL19BmOLMhjNQF2tnMdSAEc2cQtl4I%2FkivOuABJylPQHM8pYy0RZjRKYTgDMAnIxwpqCu460hMJDUNlppeoJpWn4Ao1ubLcLlkbPhtknYsrdABXI5w%2B8iSXl0aW2yRrk5lejCynQ9aHTFICImtPGrJaaBs2urFu7BtnFzU16vqAnvNU1tZyh54fmDX6GJlLrabvJ8tWpmAVmka35ey1pd7IH4mcxadjDPmt8PJ7GOvLhQidiTH3z%2FcF3HOZepSC4jQq3TukAu5myhWaOS%2FU1tsMblD%2FE4PHY7zb9XaHSgN2843bEyhd1L21SBCGJf3ZLCD6mNDmP3IKW93YHrTuv0GLSz6f50R2mNwc4unkBjvDcV9VcLnhaKOgzzOeNSCH%2F0tABq8B2a3OzQOqmXv6EMLq11gWyYVXNMg8X0XzKSfiw%2FcH1WPaJsPfCasIcUMsieGPJxMDjZJENbuKkLs7%2BFjBn%2BGDnnbYjAEiMTShRDQb0%2F1%2BYNdg0I7zD%2FDJQXvOyp42Bj2SNtOyfaq067VYRj0sB31J93iWYVgj%2BphQPaTx%2BMwBh4JGlx6mwUs3HtZr53FcqYOGL1%2FqWP9N82G9dh89oHTbjz2h%2BEzfRQZNNBynm7kctycIbO9sqcvbe9HU0PJ%2BFLxKH4O8zB8j1ctZ2bJEp5qvLqAJwSGklR2X01qY%2FZWFWy6Iqo9olhdlnVQGGqxIlQfiRDkWoKK%2BzM8hZoks1CzsKqM5nZV7MwmjWisHR1BrKCEt8oSroSRJVq5J0xkNaViUzl3oog3sK21Z2VajBEcpVmYY%2FVHgN7XjZ2e4mnXuBoG7Hd1zcN3rgb3LqfsKrWYo1MuuU%2Fn%2BsOX7Pd%2FtOqjP959Qdx1eXaNRnp%2Bgoh7Wzn55FXWrIPP%2FxYraPqT5nRQQ5JEKY1m2wRddV%2FvW%2BepqGG5%2Fqlxf%2BdsffNHb3w%3D%3D"</w:instrText>
+      </w:r>
+      <w:r>
+        <w:fldChar w:fldCharType="separate"/>
+      </w:r>
+      <w:r>
+        <w:rPr>
+          <w:rStyle w:val="Hyperlink"/>
+          <w:lang w:val="en-US"/>
+        </w:rPr>
+        <w:t>Wireframe van het planner scherm</w:t>
+      </w:r>
+      <w:r>
+        <w:rPr>
+          <w:rStyle w:val="Hyperlink"/>
+          <w:lang w:val="en-US"/>
+        </w:rPr>
+        <w:fldChar w:fldCharType="end"/>
+      </w:r>
+    </w:p>
+    <w:p>
+      <w:pPr>
+        <w:rPr>
+          <w:lang w:val="en-US"/>
+        </w:rPr>
+      </w:pPr>
+      <w:r>
+        <w:rPr>
+          <w:noProof/>
           <w:lang w:val="en-US"/>
         </w:rPr>
         <w:drawing>
-          <wp:inline distT="0" distB="0" distL="0" distR="0" wp14:anchorId="4D89BD33" wp14:editId="3B892EDF">
-            <wp:extent cx="5943600" cy="6664325"/>
-            <wp:effectExtent l="0" t="0" r="0" b="3175"/>
+          <wp:inline distT="0" distB="0" distL="0" distR="0" wp14:anchorId="24FAF34C" wp14:editId="15D8DD59">
+            <wp:extent cx="4797983" cy="5379790"/>
+            <wp:effectExtent l="0" t="0" r="3175" b="0"/>
             <wp:docPr id="939759690" name="Afbeelding 1" descr="Afbeelding met tekst, schermopname, Lettertype, scherm&#10;&#10;Automatisch gegenereerde beschrijving"/>
             <wp:cNvGraphicFramePr>
               <a:graphicFrameLocks xmlns:a="http://schemas.openxmlformats.org/drawingml/2006/main" noChangeAspect="1"/>
@@ -58,7 +60,7 @@
                     <pic:cNvPicPr/>
                   </pic:nvPicPr>
                   <pic:blipFill>
-                    <a:blip r:embed="rId7"/>
+                    <a:blip r:embed="rId6"/>
                     <a:stretch>
                       <a:fillRect/>
                     </a:stretch>
@@ -66,7 +68,7 @@
                   <pic:spPr>
                     <a:xfrm>
                       <a:off x="0" y="0"/>
-                      <a:ext cx="5943600" cy="6664325"/>
+                      <a:ext cx="4804527" cy="5387127"/>
                     </a:xfrm>
                     <a:prstGeom prst="rect">
                       <a:avLst/>
@@ -85,20 +87,7 @@
           <w:lang w:val="en-US"/>
         </w:rPr>
       </w:pPr>
-      <w:r>
-        <w:rPr>
-          <w:lang w:val="en-US"/>
-        </w:rPr>
-        <w:br w:type="page"/>
-      </w:r>
-    </w:p>
-    <w:p>
-      <w:pPr>
-        <w:rPr>
-          <w:lang w:val="en-US"/>
-        </w:rPr>
-      </w:pPr>
-      <w:hyperlink r:id="rId8" w:anchor="R7VZNj5swEP01HFcCG0iuu9k0rdRVP3Jo1UvlYi9YNTY1TiH99R2CHXAg0rbarKKqJ%2FCb8djz5j1EgFdlu9GkKh4UZSJAIW0DfB8gFMU4hkeH7HtkiZc9kGtObdIAbPkvZsHQojtOWe0lGqWE4ZUPZkpKlhkPI1qrxk97VMI%2FtSI5mwDbjIgp%2BolTU9guknDAXzOeF%2B7kKLSRkrhkC9QFoaoZQXgd4JVWyvRvZbtioiPP8dLve3UmeryYZtI8ZUP55uO7D3XzVX7BIdts2rV%2B%2BHxjq%2FwkYmcbtpc1e8eAVjtJWVckDPBdU3DDthXJumgDMwesMKWAVQSvthzThrVn7xkduwfZMFUyo%2FeQ4jY4Bp1i7LIZ6E9dSjGiPk0tSOzI82PpgRV4scT8AUlohqRUmK5zaCXNzaHxHnlU0OWYv%2FTHTrnATX3Q9y0k4KRq%2B2027grdk7r4poimriJcuS%2FqHwTw%2BPSToQH9xp9MbbT6zlZKKA2IVJJ1l%2BJCnEBE8FzCMoNxMcDvumFyMMStDZSc0u6YWSn4YnkONSx8NUR4Kgc0J4fFpdSAr9AyS58kHE5JitIZkiJ0KZbi857Bf%2BsZhM545r0g8PXXT3AM%2Fvcdg%2FCJGOJk5gM61QK%2BlBSS6zNMjJJrM0z6koZ5q3Iu%2F9vlIIXFiRQuZxdYDr97h9jopxmvfwM%3D" w:history="1">
+      <w:hyperlink r:id="rId7" w:anchor="R7VZNj5swEP01HFcCG0iuu9k0rdRVP3Jo1UvlYi9YNTY1TiH99R2CHXAg0rbarKKqJ%2FCb8djz5j1EgFdlu9GkKh4UZSJAIW0DfB8gFMU4hkeH7HtkiZc9kGtObdIAbPkvZsHQojtOWe0lGqWE4ZUPZkpKlhkPI1qrxk97VMI%2FtSI5mwDbjIgp%2BolTU9guknDAXzOeF%2B7kKLSRkrhkC9QFoaoZQXgd4JVWyvRvZbtioiPP8dLve3UmeryYZtI8ZUP55uO7D3XzVX7BIdts2rV%2B%2BHxjq%2FwkYmcbtpc1e8eAVjtJWVckDPBdU3DDthXJumgDMwesMKWAVQSvthzThrVn7xkduwfZMFUyo%2FeQ4jY4Bp1i7LIZ6E9dSjGiPk0tSOzI82PpgRV4scT8AUlohqRUmK5zaCXNzaHxHnlU0OWYv%2FTHTrnATX3Q9y0k4KRq%2B2027grdk7r4poimriJcuS%2FqHwTw%2BPSToQH9xp9MbbT6zlZKKA2IVJJ1l%2BJCnEBE8FzCMoNxMcDvumFyMMStDZSc0u6YWSn4YnkONSx8NUR4Kgc0J4fFpdSAr9AyS58kHE5JitIZkiJ0KZbi857Bf%2BsZhM545r0g8PXXT3AM%2Fvcdg%2FCJGOJk5gM61QK%2BlBSS6zNMjJJrM0z6koZ5q3Iu%2F9vlIIXFiRQuZxdYDr97h9jopxmvfwM%3D" w:history="1">
         <w:r>
           <w:rPr>
             <w:rStyle w:val="Hyperlink"/>
@@ -114,21 +103,15 @@
           <w:lang w:val="en-US"/>
         </w:rPr>
       </w:pPr>
-    </w:p>
-    <w:p>
-      <w:pPr>
-        <w:rPr>
-          <w:lang w:val="en-US"/>
-        </w:rPr>
-      </w:pPr>
-      <w:r>
-        <w:rPr>
+      <w:r>
+        <w:rPr>
+          <w:noProof/>
           <w:lang w:val="en-US"/>
         </w:rPr>
         <w:drawing>
-          <wp:inline distT="0" distB="0" distL="0" distR="0" wp14:anchorId="5BAE4ED3" wp14:editId="14F9E338">
-            <wp:extent cx="5943600" cy="6487795"/>
-            <wp:effectExtent l="0" t="0" r="0" b="8255"/>
+          <wp:inline distT="0" distB="0" distL="0" distR="0" wp14:anchorId="1D25D8D1" wp14:editId="5054D6CB">
+            <wp:extent cx="4884234" cy="5331434"/>
+            <wp:effectExtent l="0" t="0" r="0" b="3175"/>
             <wp:docPr id="212748390" name="Afbeelding 1" descr="Afbeelding met tekst, schermopname, Rechthoek, diagram&#10;&#10;Automatisch gegenereerde beschrijving"/>
             <wp:cNvGraphicFramePr>
               <a:graphicFrameLocks xmlns:a="http://schemas.openxmlformats.org/drawingml/2006/main" noChangeAspect="1"/>
@@ -141,7 +124,7 @@
                     <pic:cNvPicPr/>
                   </pic:nvPicPr>
                   <pic:blipFill>
-                    <a:blip r:embed="rId9"/>
+                    <a:blip r:embed="rId8"/>
                     <a:stretch>
                       <a:fillRect/>
                     </a:stretch>
@@ -149,7 +132,7 @@
                   <pic:spPr>
                     <a:xfrm>
                       <a:off x="0" y="0"/>
-                      <a:ext cx="5943600" cy="6487795"/>
+                      <a:ext cx="4896612" cy="5344946"/>
                     </a:xfrm>
                     <a:prstGeom prst="rect">
                       <a:avLst/>
@@ -161,13 +144,6 @@
           </wp:inline>
         </w:drawing>
       </w:r>
-    </w:p>
-    <w:p>
-      <w:pPr>
-        <w:rPr>
-          <w:lang w:val="en-US"/>
-        </w:rPr>
-      </w:pPr>
       <w:r>
         <w:rPr>
           <w:lang w:val="en-US"/>
@@ -181,14 +157,23 @@
           <w:lang w:val="en-US"/>
         </w:rPr>
       </w:pPr>
-      <w:hyperlink r:id="rId10" w:anchor="R7Zddb5swFIZ%2FDZeRABNIL5u03aZ9aFsuem3hA1gzmBlTyH797GAHKETqpNFGVa6w33M4tt%2FHtsBBu7z9IHCZfeUEmOO7pHXQneP7XoAC9dDKoVM2aNMJqaDEJPXCnv4BI7pGrSmBapQoOWeSlmMx5kUBsRxpWAjejNMSzsajljiFibCPMZuqj5TIzKxi7fb6R6BpZkf2XBPJsU02QpVhwpuBhO4dtBOcy66Vtztg2jzrS%2Ffew5noaWICCvmSFx7R98TzScm%2BJSQmPz7TVeKuTJUnzGqzYDNZebAOCF4XBHQR10HbJqMS9iWOdbRRzJWWyZypnqeaphwICe3ZeXqn1attAzwHKQ4qxb5gDbM7xnSb3v4wMFo2sD6yWwYb5OmpdO%2BKahhj%2FsEk%2FwJNitYjk%2Fz11KWTNnQJhUu5hC7PpSByL82lYOLSA37igoKEYuKXWrma0LaSgv%2BCHWdcKL3ghQpvE8rYM2lgXsILaS5TP7B9U1jHta1U3XK3jKaF0nJKiA5usRFiZTGIhTarO8XgzR3pYCkK6wmFn0ArPTqtpKbxXlFMTsQcivA1UYQz10bIpDFqBCH8XXMbWFVHS29VgheW7dEdG1etVD%2B%2FcAG5SvhUVnVuq6pJdoW7nHOgBwBfynzC6yzZuZtvfDf%2Bj1N38wx1NIPam7v8lkIdXVG%2FDmrkvTXqzRX1MqiDizvVN1fUS6EefzYteapVt%2F8TPcYG%2F%2FPo%2Fi8%3D" w:history="1">
+      <w:hyperlink r:id="rId9" w:anchor="R7Zddb5swFIZ%2FDZeRABNIL5u03aZ9aFsuem3hA1gzmBlTyH797GAHKETqpNFGVa6w33M4tt%2FHtsBBu7z9IHCZfeUEmOO7pHXQneP7XoAC9dDKoVM2aNMJqaDEJPXCnv4BI7pGrSmBapQoOWeSlmMx5kUBsRxpWAjejNMSzsajljiFibCPMZuqj5TIzKxi7fb6R6BpZkf2XBPJsU02QpVhwpuBhO4dtBOcy66Vtztg2jzrS%2Ffew5noaWICCvmSFx7R98TzScm%2BJSQmPz7TVeKuTJUnzGqzYDNZebAOCF4XBHQR10HbJqMS9iWOdbRRzJWWyZypnqeaphwICe3ZeXqn1attAzwHKQ4qxb5gDbM7xnSb3v4wMFo2sD6yWwYb5OmpdO%2BKahhj%2FsEk%2FwJNitYjk%2Fz11KWTNnQJhUu5hC7PpSByL82lYOLSA37igoKEYuKXWrma0LaSgv%2BCHWdcKL3ghQpvE8rYM2lgXsILaS5TP7B9U1jHta1U3XK3jKaF0nJKiA5usRFiZTGIhTarO8XgzR3pYCkK6wmFn0ArPTqtpKbxXlFMTsQcivA1UYQz10bIpDFqBCH8XXMbWFVHS29VgheW7dEdG1etVD%2B%2FcAG5SvhUVnVuq6pJdoW7nHOgBwBfynzC6yzZuZtvfDf%2Bj1N38wx1NIPam7v8lkIdXVG%2FDmrkvTXqzRX1MqiDizvVN1fUS6EefzYteapVt%2F8TPcYG%2F%2FPo%2Fi8%3D" w:history="1">
         <w:r>
           <w:rPr>
             <w:rStyle w:val="Hyperlink"/>
             <w:lang w:val="en-US"/>
           </w:rPr>
-          <w:t>Wireframe</w:t>
+          <w:t xml:space="preserve">Wireframe </w:t>
         </w:r>
+        <w:proofErr w:type="spellStart"/>
+        <w:r>
+          <w:rPr>
+            <w:rStyle w:val="Hyperlink"/>
+            <w:lang w:val="en-US"/>
+          </w:rPr>
+          <w:t>persoonlijke</w:t>
+        </w:r>
+        <w:proofErr w:type="spellEnd"/>
         <w:r>
           <w:rPr>
             <w:rStyle w:val="Hyperlink"/>
@@ -196,55 +181,15 @@
           </w:rPr>
           <w:t xml:space="preserve"> </w:t>
         </w:r>
+        <w:proofErr w:type="spellStart"/>
         <w:r>
           <w:rPr>
             <w:rStyle w:val="Hyperlink"/>
             <w:lang w:val="en-US"/>
           </w:rPr>
-          <w:t>p</w:t>
+          <w:t>informatie</w:t>
         </w:r>
-        <w:r>
-          <w:rPr>
-            <w:rStyle w:val="Hyperlink"/>
-            <w:lang w:val="en-US"/>
-          </w:rPr>
-          <w:t>e</w:t>
-        </w:r>
-        <w:r>
-          <w:rPr>
-            <w:rStyle w:val="Hyperlink"/>
-            <w:lang w:val="en-US"/>
-          </w:rPr>
-          <w:t>rsoo</w:t>
-        </w:r>
-        <w:r>
-          <w:rPr>
-            <w:rStyle w:val="Hyperlink"/>
-            <w:lang w:val="en-US"/>
-          </w:rPr>
-          <w:t>n</w:t>
-        </w:r>
-        <w:r>
-          <w:rPr>
-            <w:rStyle w:val="Hyperlink"/>
-            <w:lang w:val="en-US"/>
-          </w:rPr>
-          <w:t>lijke in</w:t>
-        </w:r>
-        <w:r>
-          <w:rPr>
-            <w:rStyle w:val="Hyperlink"/>
-            <w:lang w:val="en-US"/>
-          </w:rPr>
-          <w:t>f</w:t>
-        </w:r>
-        <w:r>
-          <w:rPr>
-            <w:rStyle w:val="Hyperlink"/>
-            <w:lang w:val="en-US"/>
-          </w:rPr>
-          <w:t>ormatie</w:t>
-        </w:r>
+        <w:proofErr w:type="spellEnd"/>
       </w:hyperlink>
     </w:p>
     <w:p>
@@ -255,8 +200,10 @@
       </w:pPr>
       <w:r>
         <w:rPr>
-          <w:lang w:val="en-US"/>
-        </w:rPr>
+          <w:noProof/>
+          <w:lang w:val="en-US"/>
+        </w:rPr>
+        <w:lastRenderedPageBreak/>
         <w:drawing>
           <wp:inline distT="0" distB="0" distL="0" distR="0" wp14:anchorId="3786E1A5" wp14:editId="2A4A00DF">
             <wp:extent cx="5943600" cy="6595745"/>
@@ -273,7 +220,7 @@
                     <pic:cNvPicPr/>
                   </pic:nvPicPr>
                   <pic:blipFill>
-                    <a:blip r:embed="rId11"/>
+                    <a:blip r:embed="rId10"/>
                     <a:stretch>
                       <a:fillRect/>
                     </a:stretch>
@@ -304,19 +251,6 @@
         <w:rPr>
           <w:lang w:val="en-US"/>
         </w:rPr>
-        <w:br w:type="page"/>
-      </w:r>
-    </w:p>
-    <w:p>
-      <w:pPr>
-        <w:rPr>
-          <w:lang w:val="en-US"/>
-        </w:rPr>
-      </w:pPr>
-      <w:r>
-        <w:rPr>
-          <w:lang w:val="en-US"/>
-        </w:rPr>
         <w:lastRenderedPageBreak/>
         <w:br w:type="page"/>
       </w:r>
@@ -327,7 +261,7 @@
           <w:lang w:val="en-US"/>
         </w:rPr>
       </w:pPr>
-      <w:hyperlink r:id="rId12" w:anchor="R7ZjLjpswFIafJptKrQADgWUuk6mqqVQ1lWbtAYOtGEyNU5I%2BfQ%2FBhJsjZdQmqjrNJvZ%2FfP2%2FE9szM7TKDo8SF%2FSziAmfOVZ8mKH1zHFsF7nwVSvHRglQ0AipZLFu1Alb9pNo0dLqnsWkHDRUQnDFiqEYiTwnkRpoWEpRDZslgg9nLXBKJsI2wnyqPrNYUb0Lz%2Br0j4SltJ3ZtnQkw21jLZQUx6LqSehhhlZSCNWUssOK8Nq81pem3%2BZC9LwwSXJ1TYfwiL7xg8WlQzdFSF9Kvti916P8wHyvN6wXq46tA1Ls85jUg1gztKwoU2Rb4KiOVsAcNKoyDjUbino4IhU5XFynfd49pA0RGVHyCE3aDq1hbcboatXZ77cm0571vqtFrJGn56E7V6CgjXmFSWhi0pNIWT5xCvYMa1mWSoodWQkuJOi5yCG8TBjnI6lnWyJypXPfcdu6HriO14YySMoFZ2kOWsbiuA4usRYiMJfI2wCw0ZSA7RoI3AyAZ8hSn9deUx9KaV16JC9yz3ZEljnGWRuH6bom%2FywwfwjMMQFD9wTmXwHsGUdUVULI%2BG3DMpxv94U1n8D6gsuy6oEp90WHpZFqD0%2FXbmM6yN%2F3ommAksSy6hO6k5q%2B73qgm%2F7DMUEezDRKAANkYzKYydv2iLzVA8xJ0m5qdd4R8kJ%2FHliGhBkO%2B%2Fs5geajnJjbk5xwTCeuc6ucCEw%2FYJwVDeAAbtuG298gXXyv1KiwjDSpcMq7hHcMy9OnU23tTRIKZnFX4WKzGWZV06h9DjqjhHBukRChP02I0JAQCN0oIezpI%2BiToPAGstaCvA0Ghlv1zgzcKx%2BiQ%2Fv75ya4aVnefB1ccXianvqjEzI5fUw35cU7dXwED7HBqnZERVQH%2FwBGb%2B4OMKLAnWAM%2FHtSnL5mv5KUAQ0Czv1Hef0vEgXog3crmFDt%2FjY%2FxXr%2F4UAPvwA%3D" w:history="1">
+      <w:hyperlink r:id="rId11" w:anchor="R7ZjLjpswFIafJptKrQADgWUuk6mqqVQ1lWbtAYOtGEyNU5I%2BfQ%2FBhJsjZdQmqjrNJvZ%2FfP2%2FE9szM7TKDo8SF%2FSziAmfOVZ8mKH1zHFsF7nwVSvHRglQ0AipZLFu1Alb9pNo0dLqnsWkHDRUQnDFiqEYiTwnkRpoWEpRDZslgg9nLXBKJsI2wnyqPrNYUb0Lz%2Br0j4SltJ3ZtnQkw21jLZQUx6LqSehhhlZSCNWUssOK8Nq81pem3%2BZC9LwwSXJ1TYfwiL7xg8WlQzdFSF9Kvti916P8wHyvN6wXq46tA1Ls85jUg1gztKwoU2Rb4KiOVsAcNKoyDjUbino4IhU5XFynfd49pA0RGVHyCE3aDq1hbcboatXZ77cm0571vqtFrJGn56E7V6CgjXmFSWhi0pNIWT5xCvYMa1mWSoodWQkuJOi5yCG8TBjnI6lnWyJypXPfcdu6HriO14YySMoFZ2kOWsbiuA4usRYiMJfI2wCw0ZSA7RoI3AyAZ8hSn9deUx9KaV16JC9yz3ZEljnGWRuH6bom%2FywwfwjMMQFD9wTmXwHsGUdUVULI%2BG3DMpxv94U1n8D6gsuy6oEp90WHpZFqD0%2FXbmM6yN%2F3ommAksSy6hO6k5q%2B73qgm%2F7DMUEezDRKAANkYzKYydv2iLzVA8xJ0m5qdd4R8kJ%2FHliGhBkO%2B%2Fs5geajnJjbk5xwTCeuc6ucCEw%2FYJwVDeAAbtuG298gXXyv1KiwjDSpcMq7hHcMy9OnU23tTRIKZnFX4WKzGWZV06h9DjqjhHBukRChP02I0JAQCN0oIezpI%2BiToPAGstaCvA0Ghlv1zgzcKx%2BiQ%2Fv75ya4aVnefB1ccXianvqjEzI5fUw35cU7dXwED7HBqnZERVQH%2FwBGb%2B4OMKLAnWAM%2FHtSnL5mv5KUAQ0Czv1Hef0vEgXog3crmFDt%2FjY%2FxXr%2F4UAPvwA%3D" w:history="1">
         <w:r>
           <w:rPr>
             <w:rStyle w:val="Hyperlink"/>
@@ -352,8 +286,10 @@
       </w:pPr>
       <w:r>
         <w:rPr>
-          <w:lang w:val="en-US"/>
-        </w:rPr>
+          <w:noProof/>
+          <w:lang w:val="en-US"/>
+        </w:rPr>
+        <w:lastRenderedPageBreak/>
         <w:drawing>
           <wp:inline distT="0" distB="0" distL="0" distR="0" wp14:anchorId="2734A2B9" wp14:editId="4AE805CB">
             <wp:extent cx="5943600" cy="6290310"/>
@@ -370,7 +306,7 @@
                     <pic:cNvPicPr/>
                   </pic:nvPicPr>
                   <pic:blipFill>
-                    <a:blip r:embed="rId13"/>
+                    <a:blip r:embed="rId12"/>
                     <a:stretch>
                       <a:fillRect/>
                     </a:stretch>
@@ -401,6 +337,7 @@
         <w:rPr>
           <w:lang w:val="en-US"/>
         </w:rPr>
+        <w:lastRenderedPageBreak/>
         <w:br w:type="page"/>
       </w:r>
     </w:p>
@@ -410,14 +347,23 @@
           <w:lang w:val="en-US"/>
         </w:rPr>
       </w:pPr>
-      <w:hyperlink r:id="rId14" w:anchor="R7ZhBk5owFMc%2FjcfuAAHE46rr7nTaw9aD7amTwhNSA3FjLLqfvg9NlAh27Iy7OrVeTP4vhOT%2Fe%2BgLHTLIV4%2BSzrPPIgHe8Zxk1SHDjue5PvHxq1LWWyUi0VZIJUv0oL0wZq%2BgRUerS5bAwhqohOCKzW0xFkUBsbI0KqUo7WFTwe27zmkKDWEcU95UJyxRmd5F4Oz1J2BpZu7sOjqSUzNYC4uMJqKsSeShQwZSCLVt5asB8Mo848v2utGR6G5hEgp1ygUvk0H49fn52%2F1PwXj54hHv9fsHPcsvypd6w3qxam0ckGJZJFBN4nRIv8yYgvGcxlW0ROaoZSrn2HOxqacDqWB1dJ3ubveYNiByUHKNQ8wFxrD1Qb%2Fc%2Bx8al7Oa92GoRaqZp7u597ZgQzvzFy55DZe%2BQMoWSgJuqmEYbh1X1MewmMFAcCFRL0SB4f6UcX4g1dybikLpR8DzTV9PXMUrXxnm5j1naYFazpKkCvapFmL0GOQbcQibHNxuCwf%2FrTD4Lcka8srrLMRWWrUe4YdcshnIRUFpbuJ4u%2F2QfxaYH1jAvF4LMDPmXYAFJwB7yCnjt8XJsR8sElyaU3gCpwmNM1UKIZPbgkW8O%2Fux8t1L4%2BqegOsJZEZpNdWtggvtp8zvXhpbrw0bzeeb%2FZIIC5hN6yqkozVgxZHKWGPu1eBxmG7yBmtDVqSfNr1h0MgkvIs%2F6N2PRnbubAeZEtuzs8n1zpAQJDpICLfbSIjdX2Y9IQh5o4QwPyT%2FM%2BJKMqJLzG%2F95XKieSKDFdJA331Ht%2B5ikd8EEBJcAZDm4e%2BjyPDU5wwF3ASFtnPEOzMgDQZ%2FOoDbEOo1C3rqOEF3GB0rcGpGt73pqKyuzTXdfNoKmKOlTr0mchrwcFUzUHGmg2eAGUS%2BBTOImjCj8Cwssbt%2Fm7WJ1d4Jkoff" w:history="1">
+      <w:hyperlink r:id="rId13" w:anchor="R7ZhBk5owFMc%2FjcfuAAHE46rr7nTaw9aD7amTwhNSA3FjLLqfvg9NlAh27Iy7OrVeTP4vhOT%2Fe%2BgLHTLIV4%2BSzrPPIgHe8Zxk1SHDjue5PvHxq1LWWyUi0VZIJUv0oL0wZq%2BgRUerS5bAwhqohOCKzW0xFkUBsbI0KqUo7WFTwe27zmkKDWEcU95UJyxRmd5F4Oz1J2BpZu7sOjqSUzNYC4uMJqKsSeShQwZSCLVt5asB8Mo848v2utGR6G5hEgp1ygUvk0H49fn52%2F1PwXj54hHv9fsHPcsvypd6w3qxam0ckGJZJFBN4nRIv8yYgvGcxlW0ROaoZSrn2HOxqacDqWB1dJ3ubveYNiByUHKNQ8wFxrD1Qb%2Fc%2Bx8al7Oa92GoRaqZp7u597ZgQzvzFy55DZe%2BQMoWSgJuqmEYbh1X1MewmMFAcCFRL0SB4f6UcX4g1dybikLpR8DzTV9PXMUrXxnm5j1naYFazpKkCvapFmL0GOQbcQibHNxuCwf%2FrTD4Lcka8srrLMRWWrUe4YdcshnIRUFpbuJ4u%2F2QfxaYH1jAvF4LMDPmXYAFJwB7yCnjt8XJsR8sElyaU3gCpwmNM1UKIZPbgkW8O%2Fux8t1L4%2BqegOsJZEZpNdWtggvtp8zvXhpbrw0bzeeb%2FZIIC5hN6yqkozVgxZHKWGPu1eBxmG7yBmtDVqSfNr1h0MgkvIs%2F6N2PRnbubAeZEtuzs8n1zpAQJDpICLfbSIjdX2Y9IQh5o4QwPyT%2FM%2BJKMqJLzG%2F95XKieSKDFdJA331Ht%2B5ikd8EEBJcAZDm4e%2BjyPDU5wwF3ASFtnPEOzMgDQZ%2FOoDbEOo1C3rqOEF3GB0rcGpGt73pqKyuzTXdfNoKmKOlTr0mchrwcFUzUHGmg2eAGUS%2BBTOImjCj8Cwssbt%2Fm7WJ1d4Jkoff" w:history="1">
         <w:r>
           <w:rPr>
             <w:rStyle w:val="Hyperlink"/>
             <w:lang w:val="en-US"/>
           </w:rPr>
-          <w:t>Wireframe registreren</w:t>
+          <w:t xml:space="preserve">Wireframe </w:t>
         </w:r>
+        <w:proofErr w:type="spellStart"/>
+        <w:r>
+          <w:rPr>
+            <w:rStyle w:val="Hyperlink"/>
+            <w:lang w:val="en-US"/>
+          </w:rPr>
+          <w:t>registreren</w:t>
+        </w:r>
+        <w:proofErr w:type="spellEnd"/>
       </w:hyperlink>
     </w:p>
     <w:p>
@@ -435,8 +381,10 @@
       </w:pPr>
       <w:r>
         <w:rPr>
-          <w:lang w:val="en-US"/>
-        </w:rPr>
+          <w:noProof/>
+          <w:lang w:val="en-US"/>
+        </w:rPr>
+        <w:lastRenderedPageBreak/>
         <w:drawing>
           <wp:inline distT="0" distB="0" distL="0" distR="0" wp14:anchorId="5433F457" wp14:editId="38D7E3DA">
             <wp:extent cx="5943600" cy="6501130"/>
@@ -453,7 +401,7 @@
                     <pic:cNvPicPr/>
                   </pic:nvPicPr>
                   <pic:blipFill>
-                    <a:blip r:embed="rId15"/>
+                    <a:blip r:embed="rId14"/>
                     <a:stretch>
                       <a:fillRect/>
                     </a:stretch>
@@ -510,7 +458,7 @@
       </w:pPr>
     </w:p>
     <w:sectPr>
-      <w:pgSz w:w="12240" w:h="15840"/>
+      <w:pgSz w:w="15840" w:h="12240" w:orient="landscape"/>
       <w:pgMar w:top="1440" w:right="1440" w:bottom="1440" w:left="1440" w:header="720" w:footer="720" w:gutter="0"/>
       <w:cols w:space="720"/>
       <w:docGrid w:linePitch="360"/>

</xml_diff>